<commit_message>
Changes to acceptence tests based on our meeting
Added some error handling as suggested, constraints, changes to date
format.
</commit_message>
<xml_diff>
--- a/AcceptanceTestsSprint2.docx
+++ b/AcceptanceTestsSprint2.docx
@@ -22,7 +22,7 @@
     <w:p>
       <w:r>
         <w:pict>
-          <v:rect id="_x0000_i1028" style="width:0;height:1.5pt" o:hralign="center" o:hrstd="t" o:hr="t" fillcolor="#a0a0a0" stroked="f"/>
+          <v:rect id="_x0000_i1025" style="width:0;height:1.5pt" o:hralign="center" o:hrstd="t" o:hr="t" fillcolor="#a0a0a0" stroked="f"/>
         </w:pict>
       </w:r>
     </w:p>
@@ -52,10 +52,13 @@
         </w:numPr>
       </w:pPr>
       <w:r>
-        <w:t xml:space="preserve">Record the total sum value of all portfolio shares, in Pounds and Pence </w:t>
-      </w:r>
-      <w:r>
-        <w:t>Stirling, of</w:t>
+        <w:t>Record the total sum value of all portfo</w:t>
+      </w:r>
+      <w:r>
+        <w:t>lio shares, in Pounds Ste</w:t>
+      </w:r>
+      <w:r>
+        <w:t>rling, of</w:t>
       </w:r>
       <w:r>
         <w:t xml:space="preserve"> the previous week’s Friday close values.</w:t>
@@ -102,7 +105,13 @@
         </w:numPr>
       </w:pPr>
       <w:r>
-        <w:t>“Your current portfolio is worth 1000.00 since YYYY/MM/DD”</w:t>
+        <w:t>“Your current portfolio i</w:t>
+      </w:r>
+      <w:r>
+        <w:t>s worth 1000.00 since DD/MM/YY</w:t>
+      </w:r>
+      <w:r>
+        <w:t>”</w:t>
       </w:r>
     </w:p>
     <w:p>
@@ -118,9 +127,81 @@
       </w:r>
     </w:p>
     <w:p>
+      <w:pPr>
+        <w:pStyle w:val="ListParagraph"/>
+        <w:numPr>
+          <w:ilvl w:val="0"/>
+          <w:numId w:val="1"/>
+        </w:numPr>
+      </w:pPr>
+      <w:r>
+        <w:t>Provide a check that the current price displayed is correct for verification. This will be achieved by showing the current stock price of shares on a laptop during a meeting.</w:t>
+      </w:r>
+    </w:p>
+    <w:p>
+      <w:pPr>
+        <w:pStyle w:val="ListParagraph"/>
+        <w:numPr>
+          <w:ilvl w:val="0"/>
+          <w:numId w:val="1"/>
+        </w:numPr>
+      </w:pPr>
+      <w:r>
+        <w:t>The font to be used on the display shall be aerial.</w:t>
+      </w:r>
+    </w:p>
+    <w:p>
+      <w:pPr>
+        <w:pStyle w:val="ListParagraph"/>
+        <w:numPr>
+          <w:ilvl w:val="0"/>
+          <w:numId w:val="1"/>
+        </w:numPr>
+      </w:pPr>
+      <w:r>
+        <w:t>A “No feed is currently available” messag</w:t>
+      </w:r>
+      <w:r>
+        <w:t>e shall be posted to the screen</w:t>
+      </w:r>
+      <w:r>
+        <w:t xml:space="preserve"> if no internet connection is available.</w:t>
+      </w:r>
+    </w:p>
+    <w:p>
+      <w:pPr>
+        <w:pStyle w:val="ListParagraph"/>
+        <w:numPr>
+          <w:ilvl w:val="0"/>
+          <w:numId w:val="1"/>
+        </w:numPr>
+      </w:pPr>
+      <w:r>
+        <w:t>If there is no data available for any individual share this error shall be presented to the screen in the format “</w:t>
+      </w:r>
+      <w:r>
+        <w:t>There is not enough data available to compute portfolio value</w:t>
+      </w:r>
+      <w:r>
+        <w:t>”.</w:t>
+      </w:r>
+    </w:p>
+    <w:p>
+      <w:pPr>
+        <w:pStyle w:val="ListParagraph"/>
+        <w:numPr>
+          <w:ilvl w:val="0"/>
+          <w:numId w:val="1"/>
+        </w:numPr>
+      </w:pPr>
+      <w:r>
+        <w:t>There shall be a 10 second upper time constraint on the time between pressing the button on the main menu and the display of the total portfolio worth.</w:t>
+      </w:r>
+    </w:p>
+    <w:p>
       <w:r>
         <w:pict>
-          <v:rect id="_x0000_i1025" style="width:0;height:1.5pt" o:hralign="center" o:hrstd="t" o:hr="t" fillcolor="#a0a0a0" stroked="f"/>
+          <v:rect id="_x0000_i1026" style="width:0;height:1.5pt" o:hralign="center" o:hrstd="t" o:hr="t" fillcolor="#a0a0a0" stroked="f"/>
         </w:pict>
       </w:r>
     </w:p>
@@ -245,9 +326,58 @@
       </w:r>
     </w:p>
     <w:p>
+      <w:pPr>
+        <w:pStyle w:val="ListParagraph"/>
+        <w:numPr>
+          <w:ilvl w:val="0"/>
+          <w:numId w:val="2"/>
+        </w:numPr>
+      </w:pPr>
+      <w:r>
+        <w:t>A “No feed is currently available” message shall be posted to the screen if no internet connection is available.</w:t>
+      </w:r>
+    </w:p>
+    <w:p>
+      <w:pPr>
+        <w:pStyle w:val="ListParagraph"/>
+        <w:numPr>
+          <w:ilvl w:val="0"/>
+          <w:numId w:val="2"/>
+        </w:numPr>
+      </w:pPr>
+      <w:r>
+        <w:t>If an individual set is unavailable from the yahoo API the following error message shall be displayed: “Company name is currently unavailable”</w:t>
+      </w:r>
+    </w:p>
+    <w:p>
+      <w:pPr>
+        <w:pStyle w:val="ListParagraph"/>
+        <w:numPr>
+          <w:ilvl w:val="0"/>
+          <w:numId w:val="2"/>
+        </w:numPr>
+      </w:pPr>
+      <w:r>
+        <w:t>There shall be a 10 second upper time constraint on the time between pressing the button on the main m</w:t>
+      </w:r>
+      <w:r>
+        <w:t xml:space="preserve">enu and the display of the share set </w:t>
+      </w:r>
+      <w:r>
+        <w:t>worth.</w:t>
+      </w:r>
+    </w:p>
+    <w:p>
+      <w:pPr>
+        <w:pStyle w:val="ListParagraph"/>
+      </w:pPr>
+    </w:p>
+    <w:p/>
+    <w:p/>
+    <w:p>
       <w:r>
         <w:pict>
-          <v:rect id="_x0000_i1026" style="width:0;height:1.5pt" o:hralign="center" o:hrstd="t" o:hr="t" fillcolor="#a0a0a0" stroked="f"/>
+          <v:rect id="_x0000_i1027" style="width:0;height:1.5pt" o:hralign="center" o:hrstd="t" o:hr="t" fillcolor="#a0a0a0" stroked="f"/>
         </w:pict>
       </w:r>
     </w:p>
@@ -319,10 +449,7 @@
         </w:numPr>
       </w:pPr>
       <w:r>
-        <w:t>The worst</w:t>
-      </w:r>
-      <w:r>
-        <w:t xml:space="preserve"> preforming share price shall be displayed in sentence form and in </w:t>
+        <w:t xml:space="preserve">The worst preforming share price shall be displayed in sentence form and in </w:t>
       </w:r>
       <w:r>
         <w:t>RED</w:t>
@@ -352,7 +479,6 @@
         </w:numPr>
       </w:pPr>
       <w:r>
-        <w:lastRenderedPageBreak/>
         <w:t>The sentences of the worst and best preforming stocks shall both appear in the center of the screen with the sentence for best preforming stock being above the worst preforming stock.</w:t>
       </w:r>
     </w:p>
@@ -365,28 +491,115 @@
         </w:numPr>
       </w:pPr>
       <w:r>
-        <w:t>Presentation of these sentences shall be of a font size of 18 shown below.</w:t>
-      </w:r>
-    </w:p>
-    <w:p>
-      <w:r>
+        <w:t>A “No feed is currently available” message shall be posted to the screen if no internet connection is available.</w:t>
+      </w:r>
+    </w:p>
+    <w:p>
+      <w:pPr>
+        <w:pStyle w:val="ListParagraph"/>
+        <w:numPr>
+          <w:ilvl w:val="0"/>
+          <w:numId w:val="3"/>
+        </w:numPr>
+      </w:pPr>
+      <w:r>
+        <w:t>There shall be a 10 second upper time constraint on the time between pressing the button on the main menu and the disp</w:t>
+      </w:r>
+      <w:r>
+        <w:t>lay of the best and worst preforming share</w:t>
+      </w:r>
+      <w:r>
+        <w:t>.</w:t>
+      </w:r>
+    </w:p>
+    <w:p>
+      <w:pPr>
+        <w:pStyle w:val="ListParagraph"/>
+      </w:pPr>
+    </w:p>
+    <w:p>
+      <w:pPr>
+        <w:pStyle w:val="ListParagraph"/>
+      </w:pPr>
+    </w:p>
+    <w:p>
+      <w:pPr>
+        <w:pStyle w:val="ListParagraph"/>
+      </w:pPr>
+    </w:p>
+    <w:p>
+      <w:pPr>
+        <w:pStyle w:val="ListParagraph"/>
+      </w:pPr>
+    </w:p>
+    <w:p>
+      <w:pPr>
+        <w:pStyle w:val="ListParagraph"/>
+      </w:pPr>
+    </w:p>
+    <w:p>
+      <w:pPr>
+        <w:pStyle w:val="ListParagraph"/>
+      </w:pPr>
+    </w:p>
+    <w:p>
+      <w:pPr>
+        <w:pStyle w:val="ListParagraph"/>
+      </w:pPr>
+    </w:p>
+    <w:p>
+      <w:pPr>
+        <w:pStyle w:val="ListParagraph"/>
+      </w:pPr>
+    </w:p>
+    <w:p>
+      <w:pPr>
+        <w:pStyle w:val="ListParagraph"/>
+      </w:pPr>
+    </w:p>
+    <w:p>
+      <w:pPr>
+        <w:pStyle w:val="ListParagraph"/>
+      </w:pPr>
+    </w:p>
+    <w:p>
+      <w:pPr>
+        <w:pStyle w:val="ListParagraph"/>
+      </w:pPr>
+    </w:p>
+    <w:p>
+      <w:pPr>
+        <w:pStyle w:val="ListParagraph"/>
+      </w:pPr>
+    </w:p>
+    <w:p>
+      <w:pPr>
+        <w:pStyle w:val="ListParagraph"/>
+      </w:pPr>
+    </w:p>
+    <w:p>
+      <w:pPr>
+        <w:pStyle w:val="ListParagraph"/>
+      </w:pPr>
+    </w:p>
+    <w:p>
+      <w:pPr>
+        <w:pStyle w:val="ListParagraph"/>
+      </w:pPr>
+      <w:bookmarkStart w:id="0" w:name="_GoBack"/>
+      <w:bookmarkEnd w:id="0"/>
+    </w:p>
+    <w:p>
+      <w:pPr>
         <w:rPr>
           <w:sz w:val="36"/>
           <w:szCs w:val="36"/>
         </w:rPr>
-        <w:t>“The best preforming stock of the portfolio is COMPANY NAME with a % INCREASE of VALUE”.</w:t>
-      </w:r>
-    </w:p>
-    <w:p>
-      <w:pPr>
-        <w:rPr>
-          <w:sz w:val="36"/>
-          <w:szCs w:val="36"/>
-        </w:rPr>
-      </w:pPr>
-      <w:r>
+      </w:pPr>
+      <w:r>
+        <w:lastRenderedPageBreak/>
         <w:pict>
-          <v:rect id="_x0000_i1027" style="width:0;height:1.5pt" o:hralign="center" o:hrstd="t" o:hr="t" fillcolor="#a0a0a0" stroked="f"/>
+          <v:rect id="_x0000_i1028" style="width:0;height:1.5pt" o:hralign="center" o:hrstd="t" o:hr="t" fillcolor="#a0a0a0" stroked="f"/>
         </w:pict>
       </w:r>
     </w:p>
@@ -398,8 +611,6 @@
           <w:szCs w:val="24"/>
         </w:rPr>
       </w:pPr>
-      <w:bookmarkStart w:id="0" w:name="_GoBack"/>
-      <w:bookmarkEnd w:id="0"/>
       <w:r>
         <w:rPr>
           <w:b/>
@@ -475,7 +686,13 @@
         <w:t xml:space="preserve"> textual</w:t>
       </w:r>
       <w:r>
-        <w:t xml:space="preserve"> sentence statement of the format: “For the week of DD/MM/YYYY </w:t>
+        <w:t xml:space="preserve"> sentence statement of the format: “For the week of DD/</w:t>
+      </w:r>
+      <w:r>
+        <w:t>MM/YY</w:t>
+      </w:r>
+      <w:r>
+        <w:t xml:space="preserve"> </w:t>
       </w:r>
       <w:r>
         <w:t xml:space="preserve">you have gained </w:t>
@@ -484,13 +701,37 @@
         <w:rPr>
           <w:rStyle w:val="st"/>
         </w:rPr>
-        <w:t>£</w:t>
-      </w:r>
-      <w:r>
+        <w:t>£ AMOUNT GAINED” shall be displayed to the customer.</w:t>
+      </w:r>
+    </w:p>
+    <w:p>
+      <w:pPr>
+        <w:pStyle w:val="ListParagraph"/>
+        <w:numPr>
+          <w:ilvl w:val="0"/>
+          <w:numId w:val="4"/>
+        </w:numPr>
         <w:rPr>
           <w:rStyle w:val="st"/>
         </w:rPr>
-        <w:t xml:space="preserve"> AMOUNT GAINED” shall be displayed to the customer.</w:t>
+      </w:pPr>
+      <w:r>
+        <w:rPr>
+          <w:rStyle w:val="st"/>
+        </w:rPr>
+        <w:t xml:space="preserve">For a loss the textual statement shall </w:t>
+      </w:r>
+      <w:r>
+        <w:rPr>
+          <w:rStyle w:val="st"/>
+        </w:rPr>
+        <w:t>read “For the week of DD/MM/YY</w:t>
+      </w:r>
+      <w:r>
+        <w:rPr>
+          <w:rStyle w:val="st"/>
+        </w:rPr>
+        <w:t xml:space="preserve"> you have lost £ AMOUNT LOST”.</w:t>
       </w:r>
     </w:p>
     <w:p>
@@ -508,19 +749,43 @@
         <w:rPr>
           <w:rStyle w:val="st"/>
         </w:rPr>
-        <w:t xml:space="preserve">For a loss the textual statement shall read “For the week of DD/MM/YYYY you have lost </w:t>
+        <w:t>The DD/MM/YY</w:t>
       </w:r>
       <w:r>
         <w:rPr>
           <w:rStyle w:val="st"/>
         </w:rPr>
-        <w:t>£</w:t>
-      </w:r>
-      <w:r>
+        <w:t xml:space="preserve"> of the textual statement shall be the date of the previous Friday (The current trading week being compared against).</w:t>
+      </w:r>
+    </w:p>
+    <w:p>
+      <w:pPr>
+        <w:pStyle w:val="ListParagraph"/>
+        <w:numPr>
+          <w:ilvl w:val="0"/>
+          <w:numId w:val="4"/>
+        </w:numPr>
+      </w:pPr>
+      <w:r>
+        <w:t>A “No feed is currently available” message shall be posted to the screen if no internet connection is available.</w:t>
+      </w:r>
+    </w:p>
+    <w:p>
+      <w:pPr>
+        <w:pStyle w:val="ListParagraph"/>
+        <w:numPr>
+          <w:ilvl w:val="0"/>
+          <w:numId w:val="4"/>
+        </w:numPr>
         <w:rPr>
           <w:rStyle w:val="st"/>
         </w:rPr>
-        <w:t xml:space="preserve"> AMOUNT LOST”.</w:t>
+      </w:pPr>
+      <w:r>
+        <w:rPr>
+          <w:rStyle w:val="st"/>
+        </w:rPr>
+        <w:t>The font to be used displaying messages shall be aerial.</w:t>
       </w:r>
     </w:p>
     <w:p>
@@ -535,28 +800,24 @@
         </w:rPr>
       </w:pPr>
       <w:r>
+        <w:t>There shall be a 10 second upper time constraint on the time between pressing the button on the main menu and the displ</w:t>
+      </w:r>
+      <w:r>
+        <w:t>ay of the money lost and gained in a week.</w:t>
+      </w:r>
+    </w:p>
+    <w:p>
+      <w:pPr>
+        <w:pStyle w:val="ListParagraph"/>
         <w:rPr>
           <w:rStyle w:val="st"/>
         </w:rPr>
-        <w:t>The DD/MM/YYYY of the textual statement shall be the date of the previous Friday (The current trading week being compared against).</w:t>
-      </w:r>
-    </w:p>
-    <w:p>
-      <w:pPr>
-        <w:pStyle w:val="ListParagraph"/>
-        <w:numPr>
-          <w:ilvl w:val="0"/>
-          <w:numId w:val="4"/>
-        </w:numPr>
-      </w:pPr>
-      <w:r>
-        <w:rPr>
-          <w:rStyle w:val="st"/>
-        </w:rPr>
-        <w:t>The text font size shall be of size 18.</w:t>
-      </w:r>
-    </w:p>
-    <w:p>
+      </w:pPr>
+    </w:p>
+    <w:p>
+      <w:pPr>
+        <w:pStyle w:val="ListParagraph"/>
+      </w:pPr>
       <w:r>
         <w:pict>
           <v:rect id="_x0000_i1029" style="width:0;height:1.5pt" o:hralign="center" o:hrstd="t" o:hr="t" fillcolor="#a0a0a0" stroked="f"/>

</xml_diff>

<commit_message>
Changes to acceptance tests
</commit_message>
<xml_diff>
--- a/AcceptanceTestsSprint2.docx
+++ b/AcceptanceTestsSprint2.docx
@@ -85,15 +85,7 @@
         </w:numPr>
       </w:pPr>
       <w:r>
-        <w:t xml:space="preserve">This total value shall be presented in sentence form </w:t>
-      </w:r>
-      <w:proofErr w:type="spellStart"/>
-      <w:r>
-        <w:t>eg</w:t>
-      </w:r>
-      <w:proofErr w:type="spellEnd"/>
-      <w:r>
-        <w:t>.</w:t>
+        <w:t>This total value shall be presented in sentence form eg.</w:t>
       </w:r>
     </w:p>
     <w:p>
@@ -105,10 +97,36 @@
         </w:numPr>
       </w:pPr>
       <w:r>
-        <w:t>“Your current portfolio i</w:t>
-      </w:r>
-      <w:r>
-        <w:t>s worth 1000.00 since DD/MM/YY</w:t>
+        <w:t xml:space="preserve">“Your </w:t>
+      </w:r>
+      <w:r>
+        <w:t>total</w:t>
+      </w:r>
+      <w:r>
+        <w:t xml:space="preserve"> portfolio i</w:t>
+      </w:r>
+      <w:r>
+        <w:t xml:space="preserve">s worth </w:t>
+      </w:r>
+      <w:r>
+        <w:rPr>
+          <w:lang w:val="en-GB"/>
+        </w:rPr>
+        <w:t>£</w:t>
+      </w:r>
+      <w:bookmarkStart w:id="0" w:name="_GoBack"/>
+      <w:bookmarkEnd w:id="0"/>
+      <w:r>
+        <w:t>1000</w:t>
+      </w:r>
+      <w:r>
+        <w:t xml:space="preserve"> </w:t>
+      </w:r>
+      <w:r>
+        <w:t xml:space="preserve">as of </w:t>
+      </w:r>
+      <w:r>
+        <w:t xml:space="preserve"> DD/MM/YY</w:t>
       </w:r>
       <w:r>
         <w:t>”</w:t>
@@ -252,15 +270,7 @@
         </w:numPr>
       </w:pPr>
       <w:r>
-        <w:t xml:space="preserve">This value shown shall be </w:t>
-      </w:r>
-      <w:proofErr w:type="gramStart"/>
-      <w:r>
-        <w:t>live</w:t>
-      </w:r>
-      <w:proofErr w:type="gramEnd"/>
-      <w:r>
-        <w:t xml:space="preserve"> (with a 15minute delay from yahoo finance) for each share set displayed.</w:t>
+        <w:t>This value shown shall be live (with a 15minute delay from yahoo finance) for each share set displayed.</w:t>
       </w:r>
     </w:p>
     <w:p>
@@ -302,15 +312,7 @@
         </w:numPr>
       </w:pPr>
       <w:r>
-        <w:t>The format of this display to the customer shall be a text sentence in the format: “Company name   Price(</w:t>
-      </w:r>
-      <w:proofErr w:type="spellStart"/>
-      <w:r>
-        <w:t>P.pp</w:t>
-      </w:r>
-      <w:proofErr w:type="spellEnd"/>
-      <w:r>
-        <w:t>)”</w:t>
+        <w:t>The format of this display to the customer shall be a text sentence in the format: “Company name   Price(P.pp)”</w:t>
       </w:r>
     </w:p>
     <w:p>
@@ -358,13 +360,7 @@
         </w:numPr>
       </w:pPr>
       <w:r>
-        <w:t>There shall be a 10 second upper time constraint on the time between pressing the button on the main m</w:t>
-      </w:r>
-      <w:r>
-        <w:t xml:space="preserve">enu and the display of the share set </w:t>
-      </w:r>
-      <w:r>
-        <w:t>worth.</w:t>
+        <w:t>There shall be a 10 second upper time constraint on the time between pressing the button on the main menu and the display of the share set worth.</w:t>
       </w:r>
     </w:p>
     <w:p>
@@ -503,91 +499,83 @@
         </w:numPr>
       </w:pPr>
       <w:r>
-        <w:t>There shall be a 10 second upper time constraint on the time between pressing the button on the main menu and the disp</w:t>
-      </w:r>
-      <w:r>
-        <w:t>lay of the best and worst preforming share</w:t>
-      </w:r>
-      <w:r>
-        <w:t>.</w:t>
-      </w:r>
-    </w:p>
-    <w:p>
-      <w:pPr>
-        <w:pStyle w:val="ListParagraph"/>
-      </w:pPr>
-    </w:p>
-    <w:p>
-      <w:pPr>
-        <w:pStyle w:val="ListParagraph"/>
-      </w:pPr>
-    </w:p>
-    <w:p>
-      <w:pPr>
-        <w:pStyle w:val="ListParagraph"/>
-      </w:pPr>
-    </w:p>
-    <w:p>
-      <w:pPr>
-        <w:pStyle w:val="ListParagraph"/>
-      </w:pPr>
-    </w:p>
-    <w:p>
-      <w:pPr>
-        <w:pStyle w:val="ListParagraph"/>
-      </w:pPr>
-    </w:p>
-    <w:p>
-      <w:pPr>
-        <w:pStyle w:val="ListParagraph"/>
-      </w:pPr>
-    </w:p>
-    <w:p>
-      <w:pPr>
-        <w:pStyle w:val="ListParagraph"/>
-      </w:pPr>
-    </w:p>
-    <w:p>
-      <w:pPr>
-        <w:pStyle w:val="ListParagraph"/>
-      </w:pPr>
-    </w:p>
-    <w:p>
-      <w:pPr>
-        <w:pStyle w:val="ListParagraph"/>
-      </w:pPr>
-    </w:p>
-    <w:p>
-      <w:pPr>
-        <w:pStyle w:val="ListParagraph"/>
-      </w:pPr>
-    </w:p>
-    <w:p>
-      <w:pPr>
-        <w:pStyle w:val="ListParagraph"/>
-      </w:pPr>
-    </w:p>
-    <w:p>
-      <w:pPr>
-        <w:pStyle w:val="ListParagraph"/>
-      </w:pPr>
-    </w:p>
-    <w:p>
-      <w:pPr>
-        <w:pStyle w:val="ListParagraph"/>
-      </w:pPr>
-    </w:p>
-    <w:p>
-      <w:pPr>
-        <w:pStyle w:val="ListParagraph"/>
-      </w:pPr>
-    </w:p>
-    <w:p>
-      <w:pPr>
-        <w:pStyle w:val="ListParagraph"/>
-      </w:pPr>
-      <w:bookmarkStart w:id="0" w:name="_GoBack"/>
-      <w:bookmarkEnd w:id="0"/>
+        <w:t>There shall be a 10 second upper time constraint on the time between pressing the button on the main menu and the display of the best and worst preforming share.</w:t>
+      </w:r>
+    </w:p>
+    <w:p>
+      <w:pPr>
+        <w:pStyle w:val="ListParagraph"/>
+      </w:pPr>
+    </w:p>
+    <w:p>
+      <w:pPr>
+        <w:pStyle w:val="ListParagraph"/>
+      </w:pPr>
+    </w:p>
+    <w:p>
+      <w:pPr>
+        <w:pStyle w:val="ListParagraph"/>
+      </w:pPr>
+    </w:p>
+    <w:p>
+      <w:pPr>
+        <w:pStyle w:val="ListParagraph"/>
+      </w:pPr>
+    </w:p>
+    <w:p>
+      <w:pPr>
+        <w:pStyle w:val="ListParagraph"/>
+      </w:pPr>
+    </w:p>
+    <w:p>
+      <w:pPr>
+        <w:pStyle w:val="ListParagraph"/>
+      </w:pPr>
+    </w:p>
+    <w:p>
+      <w:pPr>
+        <w:pStyle w:val="ListParagraph"/>
+      </w:pPr>
+    </w:p>
+    <w:p>
+      <w:pPr>
+        <w:pStyle w:val="ListParagraph"/>
+      </w:pPr>
+    </w:p>
+    <w:p>
+      <w:pPr>
+        <w:pStyle w:val="ListParagraph"/>
+      </w:pPr>
+    </w:p>
+    <w:p>
+      <w:pPr>
+        <w:pStyle w:val="ListParagraph"/>
+      </w:pPr>
+    </w:p>
+    <w:p>
+      <w:pPr>
+        <w:pStyle w:val="ListParagraph"/>
+      </w:pPr>
+    </w:p>
+    <w:p>
+      <w:pPr>
+        <w:pStyle w:val="ListParagraph"/>
+      </w:pPr>
+    </w:p>
+    <w:p>
+      <w:pPr>
+        <w:pStyle w:val="ListParagraph"/>
+      </w:pPr>
+    </w:p>
+    <w:p>
+      <w:pPr>
+        <w:pStyle w:val="ListParagraph"/>
+      </w:pPr>
+    </w:p>
+    <w:p>
+      <w:pPr>
+        <w:pStyle w:val="ListParagraph"/>
+      </w:pPr>
     </w:p>
     <w:p>
       <w:pPr>
@@ -800,10 +788,7 @@
         </w:rPr>
       </w:pPr>
       <w:r>
-        <w:t>There shall be a 10 second upper time constraint on the time between pressing the button on the main menu and the displ</w:t>
-      </w:r>
-      <w:r>
-        <w:t>ay of the money lost and gained in a week.</w:t>
+        <w:t>There shall be a 10 second upper time constraint on the time between pressing the button on the main menu and the display of the money lost and gained in a week.</w:t>
       </w:r>
     </w:p>
     <w:p>

</xml_diff>

<commit_message>
Added some API tests
</commit_message>
<xml_diff>
--- a/AcceptanceTestsSprint2.docx
+++ b/AcceptanceTestsSprint2.docx
@@ -92,7 +92,7 @@
       <w:pPr>
         <w:pStyle w:val="ListParagraph"/>
         <w:numPr>
-          <w:ilvl w:val="0"/>
+          <w:ilvl w:val="1"/>
           <w:numId w:val="1"/>
         </w:numPr>
       </w:pPr>
@@ -114,8 +114,6 @@
         </w:rPr>
         <w:t>£</w:t>
       </w:r>
-      <w:bookmarkStart w:id="0" w:name="_GoBack"/>
-      <w:bookmarkEnd w:id="0"/>
       <w:r>
         <w:t>1000</w:t>
       </w:r>
@@ -126,7 +124,13 @@
         <w:t xml:space="preserve">as of </w:t>
       </w:r>
       <w:r>
-        <w:t xml:space="preserve"> DD/MM/YY</w:t>
+        <w:t xml:space="preserve"> </w:t>
+      </w:r>
+      <w:r>
+        <w:rPr>
+          <w:i/>
+        </w:rPr>
+        <w:t>DD/MM/YY</w:t>
       </w:r>
       <w:r>
         <w:t>”</w:t>
@@ -141,7 +145,13 @@
         </w:numPr>
       </w:pPr>
       <w:r>
-        <w:t>The font size of the display message shall be size 18.</w:t>
+        <w:t xml:space="preserve">The font size of the display message shall be size </w:t>
+      </w:r>
+      <w:r>
+        <w:t>20</w:t>
+      </w:r>
+      <w:r>
+        <w:t>.</w:t>
       </w:r>
     </w:p>
     <w:p>
@@ -165,7 +175,28 @@
         </w:numPr>
       </w:pPr>
       <w:r>
-        <w:t>The font to be used on the display shall be aerial.</w:t>
+        <w:t>The font to b</w:t>
+      </w:r>
+      <w:r>
+        <w:t xml:space="preserve">e used on the display shall be a </w:t>
+      </w:r>
+      <w:r>
+        <w:t>“</w:t>
+      </w:r>
+      <w:r>
+        <w:t>sans</w:t>
+      </w:r>
+      <w:r>
+        <w:t xml:space="preserve"> serif</w:t>
+      </w:r>
+      <w:r>
+        <w:t>”</w:t>
+      </w:r>
+      <w:r>
+        <w:t xml:space="preserve"> typeface</w:t>
+      </w:r>
+      <w:r>
+        <w:t>.</w:t>
       </w:r>
     </w:p>
     <w:p>
@@ -312,19 +343,61 @@
         </w:numPr>
       </w:pPr>
       <w:r>
-        <w:t>The format of this display to the customer shall be a text sentence in the format: “Company name   Price(P.pp)”</w:t>
-      </w:r>
-    </w:p>
-    <w:p>
-      <w:pPr>
-        <w:pStyle w:val="ListParagraph"/>
-        <w:numPr>
-          <w:ilvl w:val="0"/>
+        <w:t xml:space="preserve">The format of this display to the customer shall be </w:t>
+      </w:r>
+      <w:r>
+        <w:t xml:space="preserve">in a list/table </w:t>
+      </w:r>
+      <w:r>
+        <w:t xml:space="preserve"> in the format: </w:t>
+      </w:r>
+    </w:p>
+    <w:p>
+      <w:pPr>
+        <w:pStyle w:val="ListParagraph"/>
+        <w:numPr>
+          <w:ilvl w:val="1"/>
           <w:numId w:val="2"/>
         </w:numPr>
       </w:pPr>
       <w:r>
-        <w:t>Each share set shall have its own sentence statement for the current worth of that set. They shall descend in alphabetical order.</w:t>
+        <w:t>“</w:t>
+      </w:r>
+      <w:r>
+        <w:rPr>
+          <w:i/>
+        </w:rPr>
+        <w:t>Company name</w:t>
+      </w:r>
+      <w:r>
+        <w:tab/>
+      </w:r>
+      <w:r>
+        <w:rPr>
+          <w:i/>
+        </w:rPr>
+        <w:t>Shares Owned</w:t>
+      </w:r>
+      <w:r>
+        <w:tab/>
+      </w:r>
+      <w:r>
+        <w:rPr>
+          <w:i/>
+        </w:rPr>
+        <w:t>Price(</w:t>
+      </w:r>
+      <w:r>
+        <w:rPr>
+          <w:i/>
+        </w:rPr>
+        <w:t>£</w:t>
+      </w:r>
+      <w:r>
+        <w:rPr>
+          <w:i/>
+        </w:rPr>
+        <w:t>.pp)”</w:t>
       </w:r>
     </w:p>
     <w:p>
@@ -336,6 +409,24 @@
         </w:numPr>
       </w:pPr>
       <w:r>
+        <w:t xml:space="preserve">Each share set shall have its own </w:t>
+      </w:r>
+      <w:r>
+        <w:t>list/table entry</w:t>
+      </w:r>
+      <w:r>
+        <w:t xml:space="preserve"> for the current worth of that set. They shall descend in alphabetical order.</w:t>
+      </w:r>
+    </w:p>
+    <w:p>
+      <w:pPr>
+        <w:pStyle w:val="ListParagraph"/>
+        <w:numPr>
+          <w:ilvl w:val="0"/>
+          <w:numId w:val="2"/>
+        </w:numPr>
+      </w:pPr>
+      <w:r>
         <w:t>A “No feed is currently available” message shall be posted to the screen if no internet connection is available.</w:t>
       </w:r>
     </w:p>
@@ -348,7 +439,24 @@
         </w:numPr>
       </w:pPr>
       <w:r>
-        <w:t>If an individual set is unavailable from the yahoo API the following error message shall be displayed: “Company name is currently unavailable”</w:t>
+        <w:t>If an individual set is unavailable from the yahoo API the following message shall be displayed</w:t>
+      </w:r>
+      <w:r>
+        <w:t xml:space="preserve"> for the price</w:t>
+      </w:r>
+      <w:r>
+        <w:t>: “</w:t>
+      </w:r>
+      <w:r>
+        <w:rPr>
+          <w:i/>
+        </w:rPr>
+        <w:t>N/A</w:t>
+      </w:r>
+      <w:bookmarkStart w:id="0" w:name="_GoBack"/>
+      <w:bookmarkEnd w:id="0"/>
+      <w:r>
+        <w:t>”</w:t>
       </w:r>
     </w:p>
     <w:p>
@@ -364,14 +472,8 @@
       </w:r>
     </w:p>
     <w:p>
-      <w:pPr>
-        <w:pStyle w:val="ListParagraph"/>
-      </w:pPr>
-    </w:p>
-    <w:p/>
-    <w:p/>
-    <w:p>
-      <w:r>
+      <w:r>
+        <w:lastRenderedPageBreak/>
         <w:pict>
           <v:rect id="_x0000_i1027" style="width:0;height:1.5pt" o:hralign="center" o:hrstd="t" o:hr="t" fillcolor="#a0a0a0" stroked="f"/>
         </w:pict>
@@ -381,6 +483,7 @@
       <w:pPr>
         <w:rPr>
           <w:b/>
+          <w:color w:val="FF0000"/>
           <w:sz w:val="24"/>
           <w:szCs w:val="24"/>
         </w:rPr>
@@ -388,9 +491,19 @@
       <w:r>
         <w:rPr>
           <w:b/>
+          <w:color w:val="FF0000"/>
           <w:sz w:val="24"/>
           <w:szCs w:val="24"/>
         </w:rPr>
+        <w:t xml:space="preserve">(Removed) </w:t>
+      </w:r>
+      <w:r>
+        <w:rPr>
+          <w:b/>
+          <w:color w:val="FF0000"/>
+          <w:sz w:val="24"/>
+          <w:szCs w:val="24"/>
+        </w:rPr>
         <w:t>Summary of Best and Worst Preforming Share</w:t>
       </w:r>
     </w:p>
@@ -401,8 +514,14 @@
           <w:ilvl w:val="0"/>
           <w:numId w:val="3"/>
         </w:numPr>
-      </w:pPr>
-      <w:r>
+        <w:rPr>
+          <w:color w:val="FF0000"/>
+        </w:rPr>
+      </w:pPr>
+      <w:r>
+        <w:rPr>
+          <w:color w:val="FF0000"/>
+        </w:rPr>
         <w:t>The option to access a summary of best and worst preforming stocks of the portfolio shall be a single button of approximately 3cm diameter on a main menu screen shown at start up.</w:t>
       </w:r>
     </w:p>
@@ -413,8 +532,14 @@
           <w:ilvl w:val="0"/>
           <w:numId w:val="3"/>
         </w:numPr>
-      </w:pPr>
-      <w:r>
+        <w:rPr>
+          <w:color w:val="FF0000"/>
+        </w:rPr>
+      </w:pPr>
+      <w:r>
+        <w:rPr>
+          <w:color w:val="FF0000"/>
+        </w:rPr>
         <w:t>The measure of performance for each stock set to be determined worst or best shall be the percentage increase/decrease since close time Friday of the previous week compared to the current set value.</w:t>
       </w:r>
     </w:p>
@@ -425,14 +550,26 @@
           <w:ilvl w:val="0"/>
           <w:numId w:val="3"/>
         </w:numPr>
-      </w:pPr>
-      <w:r>
+        <w:rPr>
+          <w:color w:val="FF0000"/>
+        </w:rPr>
+      </w:pPr>
+      <w:r>
+        <w:rPr>
+          <w:color w:val="FF0000"/>
+        </w:rPr>
         <w:t xml:space="preserve">The best preforming share price shall be displayed in sentence form and in </w:t>
       </w:r>
       <w:r>
+        <w:rPr>
+          <w:color w:val="FF0000"/>
+        </w:rPr>
         <w:t>GREEN</w:t>
       </w:r>
       <w:r>
+        <w:rPr>
+          <w:color w:val="FF0000"/>
+        </w:rPr>
         <w:t>. The sentence format shall be “The best preforming stock of the portfolio is COMPANY NAME with a % INCREASE of VALUE”.</w:t>
       </w:r>
     </w:p>
@@ -443,26 +580,50 @@
           <w:ilvl w:val="0"/>
           <w:numId w:val="3"/>
         </w:numPr>
-      </w:pPr>
-      <w:r>
+        <w:rPr>
+          <w:color w:val="FF0000"/>
+        </w:rPr>
+      </w:pPr>
+      <w:r>
+        <w:rPr>
+          <w:color w:val="FF0000"/>
+        </w:rPr>
         <w:t xml:space="preserve">The worst preforming share price shall be displayed in sentence form and in </w:t>
       </w:r>
       <w:r>
+        <w:rPr>
+          <w:color w:val="FF0000"/>
+        </w:rPr>
         <w:t>RED</w:t>
       </w:r>
       <w:r>
+        <w:rPr>
+          <w:color w:val="FF0000"/>
+        </w:rPr>
         <w:t xml:space="preserve">. The sentence format shall be “The </w:t>
       </w:r>
       <w:r>
+        <w:rPr>
+          <w:color w:val="FF0000"/>
+        </w:rPr>
         <w:t>worst</w:t>
       </w:r>
       <w:r>
+        <w:rPr>
+          <w:color w:val="FF0000"/>
+        </w:rPr>
         <w:t xml:space="preserve"> preforming stock of the portfolio is COMPANY NAME with a %</w:t>
       </w:r>
       <w:r>
+        <w:rPr>
+          <w:color w:val="FF0000"/>
+        </w:rPr>
         <w:t xml:space="preserve"> DECREASE</w:t>
       </w:r>
       <w:r>
+        <w:rPr>
+          <w:color w:val="FF0000"/>
+        </w:rPr>
         <w:t xml:space="preserve"> of VALUE”.</w:t>
       </w:r>
     </w:p>
@@ -473,8 +634,14 @@
           <w:ilvl w:val="0"/>
           <w:numId w:val="3"/>
         </w:numPr>
-      </w:pPr>
-      <w:r>
+        <w:rPr>
+          <w:color w:val="FF0000"/>
+        </w:rPr>
+      </w:pPr>
+      <w:r>
+        <w:rPr>
+          <w:color w:val="FF0000"/>
+        </w:rPr>
         <w:t>The sentences of the worst and best preforming stocks shall both appear in the center of the screen with the sentence for best preforming stock being above the worst preforming stock.</w:t>
       </w:r>
     </w:p>
@@ -485,8 +652,14 @@
           <w:ilvl w:val="0"/>
           <w:numId w:val="3"/>
         </w:numPr>
-      </w:pPr>
-      <w:r>
+        <w:rPr>
+          <w:color w:val="FF0000"/>
+        </w:rPr>
+      </w:pPr>
+      <w:r>
+        <w:rPr>
+          <w:color w:val="FF0000"/>
+        </w:rPr>
         <w:t>A “No feed is currently available” message shall be posted to the screen if no internet connection is available.</w:t>
       </w:r>
     </w:p>
@@ -497,8 +670,14 @@
           <w:ilvl w:val="0"/>
           <w:numId w:val="3"/>
         </w:numPr>
-      </w:pPr>
-      <w:r>
+        <w:rPr>
+          <w:color w:val="FF0000"/>
+        </w:rPr>
+      </w:pPr>
+      <w:r>
+        <w:rPr>
+          <w:color w:val="FF0000"/>
+        </w:rPr>
         <w:t>There shall be a 10 second upper time constraint on the time between pressing the button on the main menu and the display of the best and worst preforming share.</w:t>
       </w:r>
     </w:p>
@@ -577,6 +756,9 @@
         <w:pStyle w:val="ListParagraph"/>
       </w:pPr>
     </w:p>
+    <w:p/>
+    <w:p/>
+    <w:p/>
     <w:p>
       <w:pPr>
         <w:rPr>
@@ -674,9 +856,18 @@
         <w:t xml:space="preserve"> textual</w:t>
       </w:r>
       <w:r>
-        <w:t xml:space="preserve"> sentence statement of the format: “For the week of DD/</w:t>
-      </w:r>
-      <w:r>
+        <w:t xml:space="preserve"> sentence statement of the format: “For the week of </w:t>
+      </w:r>
+      <w:r>
+        <w:rPr>
+          <w:i/>
+        </w:rPr>
+        <w:t>DD/</w:t>
+      </w:r>
+      <w:r>
+        <w:rPr>
+          <w:i/>
+        </w:rPr>
         <w:t>MM/YY</w:t>
       </w:r>
       <w:r>
@@ -688,8 +879,15 @@
       <w:r>
         <w:rPr>
           <w:rStyle w:val="st"/>
-        </w:rPr>
-        <w:t>£ AMOUNT GAINED” shall be displayed to the customer.</w:t>
+          <w:i/>
+        </w:rPr>
+        <w:t>£ AMOUNT GAINED</w:t>
+      </w:r>
+      <w:r>
+        <w:rPr>
+          <w:rStyle w:val="st"/>
+        </w:rPr>
+        <w:t>” shall be displayed to the customer.</w:t>
       </w:r>
     </w:p>
     <w:p>
@@ -713,13 +911,33 @@
         <w:rPr>
           <w:rStyle w:val="st"/>
         </w:rPr>
-        <w:t>read “For the week of DD/MM/YY</w:t>
+        <w:t xml:space="preserve">read “For the week of </w:t>
       </w:r>
       <w:r>
         <w:rPr>
           <w:rStyle w:val="st"/>
-        </w:rPr>
-        <w:t xml:space="preserve"> you have lost £ AMOUNT LOST”.</w:t>
+          <w:i/>
+        </w:rPr>
+        <w:t>DD/MM/YY</w:t>
+      </w:r>
+      <w:r>
+        <w:rPr>
+          <w:rStyle w:val="st"/>
+        </w:rPr>
+        <w:t xml:space="preserve"> you have lost </w:t>
+      </w:r>
+      <w:r>
+        <w:rPr>
+          <w:rStyle w:val="st"/>
+          <w:i/>
+        </w:rPr>
+        <w:t>£ AMOUNT LOST</w:t>
+      </w:r>
+      <w:r>
+        <w:rPr>
+          <w:rStyle w:val="st"/>
+        </w:rPr>
+        <w:t>”.</w:t>
       </w:r>
     </w:p>
     <w:p>
@@ -737,11 +955,18 @@
         <w:rPr>
           <w:rStyle w:val="st"/>
         </w:rPr>
-        <w:t>The DD/MM/YY</w:t>
+        <w:t xml:space="preserve">The </w:t>
       </w:r>
       <w:r>
         <w:rPr>
           <w:rStyle w:val="st"/>
+          <w:i/>
+        </w:rPr>
+        <w:t>DD/MM/YY</w:t>
+      </w:r>
+      <w:r>
+        <w:rPr>
+          <w:rStyle w:val="st"/>
         </w:rPr>
         <w:t xml:space="preserve"> of the textual statement shall be the date of the previous Friday (The current trading week being compared against).</w:t>
       </w:r>
@@ -756,6 +981,24 @@
       </w:pPr>
       <w:r>
         <w:t>A “No feed is currently available” message shall be posted to the screen if no internet connection is available.</w:t>
+      </w:r>
+    </w:p>
+    <w:p>
+      <w:pPr>
+        <w:pStyle w:val="ListParagraph"/>
+        <w:numPr>
+          <w:ilvl w:val="0"/>
+          <w:numId w:val="4"/>
+        </w:numPr>
+      </w:pPr>
+      <w:r>
+        <w:t xml:space="preserve">If there is no data available for any individual share this error shall be presented to the screen in the format “There is not enough data available to compute </w:t>
+      </w:r>
+      <w:r>
+        <w:t>how much has been lost/gained</w:t>
+      </w:r>
+      <w:r>
+        <w:t>”.</w:t>
       </w:r>
     </w:p>
     <w:p>
@@ -838,7 +1081,7 @@
         <w:rFonts w:ascii="Symbol" w:hAnsi="Symbol" w:hint="default"/>
       </w:rPr>
     </w:lvl>
-    <w:lvl w:ilvl="1" w:tplc="10090003" w:tentative="1">
+    <w:lvl w:ilvl="1" w:tplc="10090003">
       <w:start w:val="1"/>
       <w:numFmt w:val="bullet"/>
       <w:lvlText w:val="o"/>
@@ -951,7 +1194,7 @@
         <w:rFonts w:ascii="Symbol" w:hAnsi="Symbol" w:hint="default"/>
       </w:rPr>
     </w:lvl>
-    <w:lvl w:ilvl="1" w:tplc="10090003" w:tentative="1">
+    <w:lvl w:ilvl="1" w:tplc="10090003">
       <w:start w:val="1"/>
       <w:numFmt w:val="bullet"/>
       <w:lvlText w:val="o"/>

</xml_diff>